<commit_message>
Boy j'ai rajouté le backlog dans le ppt et la liste des principales pages de l'App dans le doc.
</commit_message>
<xml_diff>
--- a/UseCase_doc.docx
+++ b/UseCase_doc.docx
@@ -159,6 +159,340 @@
           <w:b/>
           <w:sz w:val="32"/>
         </w:rPr>
+        <w:t>Périmètre de l’App</w:t>
+      </w:r>
+    </w:p>
+    <w:p>
+      <w:r>
+        <w:t>L’user pourra utiliser l’App pour les cas suivants…</w:t>
+      </w:r>
+    </w:p>
+    <w:p>
+      <w:pPr>
+        <w:pStyle w:val="Paragraphedeliste"/>
+        <w:numPr>
+          <w:ilvl w:val="0"/>
+          <w:numId w:val="2"/>
+        </w:numPr>
+      </w:pPr>
+      <w:r>
+        <w:t>Banditisme (attaque à domicile, kidnapping, etc.)</w:t>
+      </w:r>
+    </w:p>
+    <w:p>
+      <w:pPr>
+        <w:pStyle w:val="Paragraphedeliste"/>
+        <w:numPr>
+          <w:ilvl w:val="0"/>
+          <w:numId w:val="2"/>
+        </w:numPr>
+      </w:pPr>
+      <w:r>
+        <w:t>Accidents graves  (circulation, chute,  etc.)</w:t>
+      </w:r>
+    </w:p>
+    <w:p>
+      <w:pPr>
+        <w:pStyle w:val="Paragraphedeliste"/>
+        <w:numPr>
+          <w:ilvl w:val="0"/>
+          <w:numId w:val="2"/>
+        </w:numPr>
+      </w:pPr>
+      <w:r>
+        <w:t>Incendie</w:t>
+      </w:r>
+    </w:p>
+    <w:p>
+      <w:pPr>
+        <w:pStyle w:val="Paragraphedeliste"/>
+        <w:numPr>
+          <w:ilvl w:val="0"/>
+          <w:numId w:val="2"/>
+        </w:numPr>
+      </w:pPr>
+      <w:r>
+        <w:t>Urgence maladie (AVC, arrêt cardiaque, etc.)</w:t>
+      </w:r>
+    </w:p>
+    <w:p>
+      <w:pPr>
+        <w:rPr>
+          <w:b/>
+          <w:i/>
+        </w:rPr>
+      </w:pPr>
+      <w:r>
+        <w:rPr>
+          <w:b/>
+          <w:i/>
+        </w:rPr>
+        <w:t>Note :</w:t>
+      </w:r>
+      <w:r>
+        <w:rPr>
+          <w:b/>
+          <w:i/>
+        </w:rPr>
+        <w:t xml:space="preserve"> Pour faciliter l’intervention sur le terrain, il est impératif de connaitre le type d’urgence au moment du déclenchement de l’alerte. Cela permettra de contacter rapidement les services appropriés (Ambulance, pompier, police).</w:t>
+      </w:r>
+    </w:p>
+    <w:p/>
+    <w:p>
+      <w:pPr>
+        <w:jc w:val="center"/>
+        <w:rPr>
+          <w:b/>
+          <w:sz w:val="32"/>
+        </w:rPr>
+      </w:pPr>
+      <w:r>
+        <w:rPr>
+          <w:b/>
+          <w:sz w:val="32"/>
+        </w:rPr>
+        <w:t>Contraintes</w:t>
+      </w:r>
+    </w:p>
+    <w:p>
+      <w:pPr>
+        <w:pStyle w:val="Paragraphedeliste"/>
+        <w:numPr>
+          <w:ilvl w:val="0"/>
+          <w:numId w:val="4"/>
+        </w:numPr>
+      </w:pPr>
+      <w:r>
+        <w:t>Permettre à l’user de déclencher rapidement l’alerte sans avoir à déverrouiller le phone</w:t>
+      </w:r>
+    </w:p>
+    <w:p>
+      <w:pPr>
+        <w:pStyle w:val="Paragraphedeliste"/>
+        <w:numPr>
+          <w:ilvl w:val="0"/>
+          <w:numId w:val="4"/>
+        </w:numPr>
+      </w:pPr>
+      <w:r>
+        <w:t>Récupérer le max d’infos sur l’User qui déclenche l’alerte (dernière position géographique connue, type d’alerte [maladie, etc.],</w:t>
+      </w:r>
+    </w:p>
+    <w:p>
+      <w:pPr>
+        <w:pStyle w:val="Paragraphedeliste"/>
+        <w:numPr>
+          <w:ilvl w:val="0"/>
+          <w:numId w:val="4"/>
+        </w:numPr>
+      </w:pPr>
+      <w:r>
+        <w:t xml:space="preserve">Application hybride (accessible sur Apple Store et Play Store) </w:t>
+      </w:r>
+    </w:p>
+    <w:p>
+      <w:pPr>
+        <w:pStyle w:val="Paragraphedeliste"/>
+        <w:numPr>
+          <w:ilvl w:val="0"/>
+          <w:numId w:val="4"/>
+        </w:numPr>
+      </w:pPr>
+      <w:r>
+        <w:t>Se connecter une seule  fois (lors de l’installation de l’App). Pour les autres fois, pas besoin d’espace de connexion</w:t>
+      </w:r>
+    </w:p>
+    <w:p/>
+    <w:p>
+      <w:pPr>
+        <w:jc w:val="center"/>
+        <w:rPr>
+          <w:b/>
+          <w:sz w:val="32"/>
+        </w:rPr>
+      </w:pPr>
+      <w:r>
+        <w:rPr>
+          <w:b/>
+          <w:sz w:val="32"/>
+        </w:rPr>
+        <w:t>Facteurs Clés de Succès</w:t>
+      </w:r>
+    </w:p>
+    <w:p>
+      <w:pPr>
+        <w:pStyle w:val="Paragraphedeliste"/>
+        <w:numPr>
+          <w:ilvl w:val="0"/>
+          <w:numId w:val="4"/>
+        </w:numPr>
+      </w:pPr>
+      <w:r>
+        <w:t>Fluidité, rapidité de l’App</w:t>
+      </w:r>
+    </w:p>
+    <w:p>
+      <w:pPr>
+        <w:pStyle w:val="Paragraphedeliste"/>
+        <w:numPr>
+          <w:ilvl w:val="0"/>
+          <w:numId w:val="4"/>
+        </w:numPr>
+      </w:pPr>
+      <w:r>
+        <w:t>Accessibilité,  simplicité d’usage de l’App</w:t>
+      </w:r>
+    </w:p>
+    <w:p>
+      <w:pPr>
+        <w:pStyle w:val="Paragraphedeliste"/>
+        <w:numPr>
+          <w:ilvl w:val="0"/>
+          <w:numId w:val="4"/>
+        </w:numPr>
+      </w:pPr>
+      <w:r>
+        <w:t>Capacité de l’App à s’adapter à une demande changeante (prévoir l’implémentation de nouvelles fonctionnalités à venir)</w:t>
+      </w:r>
+    </w:p>
+    <w:p>
+      <w:pPr>
+        <w:pStyle w:val="Paragraphedeliste"/>
+        <w:rPr>
+          <w:b/>
+          <w:sz w:val="32"/>
+        </w:rPr>
+      </w:pPr>
+    </w:p>
+    <w:p>
+      <w:pPr>
+        <w:pStyle w:val="Paragraphedeliste"/>
+        <w:jc w:val="center"/>
+        <w:rPr>
+          <w:b/>
+          <w:sz w:val="32"/>
+        </w:rPr>
+      </w:pPr>
+      <w:r>
+        <w:rPr>
+          <w:b/>
+          <w:sz w:val="32"/>
+        </w:rPr>
+        <w:lastRenderedPageBreak/>
+        <w:t>Liste des principales Pages</w:t>
+      </w:r>
+    </w:p>
+    <w:p>
+      <w:pPr>
+        <w:pStyle w:val="Paragraphedeliste"/>
+        <w:numPr>
+          <w:ilvl w:val="0"/>
+          <w:numId w:val="4"/>
+        </w:numPr>
+      </w:pPr>
+      <w:r>
+        <w:t>Connexion</w:t>
+      </w:r>
+    </w:p>
+    <w:p>
+      <w:pPr>
+        <w:pStyle w:val="Paragraphedeliste"/>
+        <w:numPr>
+          <w:ilvl w:val="0"/>
+          <w:numId w:val="4"/>
+        </w:numPr>
+      </w:pPr>
+      <w:r>
+        <w:t>Configuration de l’App</w:t>
+      </w:r>
+    </w:p>
+    <w:p>
+      <w:pPr>
+        <w:pStyle w:val="Paragraphedeliste"/>
+        <w:numPr>
+          <w:ilvl w:val="0"/>
+          <w:numId w:val="4"/>
+        </w:numPr>
+      </w:pPr>
+      <w:r>
+        <w:t>Parcours Test</w:t>
+      </w:r>
+    </w:p>
+    <w:p>
+      <w:pPr>
+        <w:pStyle w:val="Paragraphedeliste"/>
+        <w:numPr>
+          <w:ilvl w:val="0"/>
+          <w:numId w:val="4"/>
+        </w:numPr>
+      </w:pPr>
+      <w:r>
+        <w:t>Déclenchement de l’alerte (popup des icones)</w:t>
+      </w:r>
+    </w:p>
+    <w:p>
+      <w:pPr>
+        <w:pStyle w:val="Paragraphedeliste"/>
+        <w:numPr>
+          <w:ilvl w:val="0"/>
+          <w:numId w:val="4"/>
+        </w:numPr>
+      </w:pPr>
+      <w:r>
+        <w:t>Accès aux coordonnées des SS de proximité (User – side)</w:t>
+      </w:r>
+    </w:p>
+    <w:p>
+      <w:pPr>
+        <w:pStyle w:val="Paragraphedeliste"/>
+        <w:numPr>
+          <w:ilvl w:val="0"/>
+          <w:numId w:val="4"/>
+        </w:numPr>
+      </w:pPr>
+      <w:r>
+        <w:t>Contact/Réclamations</w:t>
+      </w:r>
+    </w:p>
+    <w:p>
+      <w:pPr>
+        <w:pStyle w:val="Paragraphedeliste"/>
+        <w:numPr>
+          <w:ilvl w:val="0"/>
+          <w:numId w:val="4"/>
+        </w:numPr>
+      </w:pPr>
+      <w:r>
+        <w:t>Options/Paramètres</w:t>
+      </w:r>
+    </w:p>
+    <w:p>
+      <w:pPr>
+        <w:pStyle w:val="Paragraphedeliste"/>
+        <w:numPr>
+          <w:ilvl w:val="0"/>
+          <w:numId w:val="4"/>
+        </w:numPr>
+      </w:pPr>
+      <w:r>
+        <w:t>Déconnexion</w:t>
+      </w:r>
+    </w:p>
+    <w:p/>
+    <w:p/>
+    <w:p>
+      <w:pPr>
+        <w:jc w:val="center"/>
+        <w:rPr>
+          <w:b/>
+          <w:sz w:val="32"/>
+        </w:rPr>
+      </w:pPr>
+      <w:r>
+        <w:rPr>
+          <w:b/>
+          <w:sz w:val="32"/>
+        </w:rPr>
         <w:t>Liste des Use Cases</w:t>
       </w:r>
     </w:p>
@@ -225,6 +559,19 @@
         <w:t>Gestion Demande Validation (PAC - side)</w:t>
       </w:r>
     </w:p>
+    <w:p/>
+    <w:p/>
+    <w:p/>
+    <w:p/>
+    <w:p/>
+    <w:p/>
+    <w:p/>
+    <w:p/>
+    <w:p/>
+    <w:p/>
+    <w:p/>
+    <w:p/>
+    <w:p/>
     <w:p/>
     <w:p/>
     <w:p>
@@ -241,6 +588,7 @@
           <w:sz w:val="28"/>
           <w:u w:val="single"/>
         </w:rPr>
+        <w:lastRenderedPageBreak/>
         <w:t xml:space="preserve">USECASE  </w:t>
       </w:r>
       <w:r>
@@ -506,7 +854,6 @@
         </w:numPr>
       </w:pPr>
       <w:r>
-        <w:lastRenderedPageBreak/>
         <w:t xml:space="preserve">s’il souhaite être </w:t>
       </w:r>
       <w:r>
@@ -575,13 +922,11 @@
       <w:r>
         <w:t xml:space="preserve">, double-click du bouton home, maintien de la touche de volume, </w:t>
       </w:r>
-      <w:proofErr w:type="spellStart"/>
-      <w:r>
-        <w:t>tc</w:t>
-      </w:r>
-      <w:proofErr w:type="spellEnd"/>
-      <w:r>
-        <w:t>.</w:t>
+      <w:r>
+        <w:t>e</w:t>
+      </w:r>
+      <w:r>
+        <w:t>tc.</w:t>
       </w:r>
       <w:r>
         <w:t>)</w:t>
@@ -676,6 +1021,21 @@
         <w:ind w:left="1440"/>
       </w:pPr>
     </w:p>
+    <w:p>
+      <w:pPr>
+        <w:pStyle w:val="Paragraphedeliste"/>
+        <w:ind w:left="1440"/>
+      </w:pPr>
+    </w:p>
+    <w:p>
+      <w:pPr>
+        <w:pStyle w:val="Paragraphedeliste"/>
+        <w:ind w:left="1440"/>
+      </w:pPr>
+    </w:p>
+    <w:p/>
+    <w:p/>
+    <w:p/>
     <w:p/>
     <w:p>
       <w:pPr>
@@ -693,6 +1053,7 @@
           <w:sz w:val="28"/>
           <w:u w:val="single"/>
         </w:rPr>
+        <w:lastRenderedPageBreak/>
         <w:t xml:space="preserve">USECASE  </w:t>
       </w:r>
       <w:r>
@@ -885,6 +1246,8 @@
         <w:ind w:left="1440"/>
       </w:pPr>
     </w:p>
+    <w:p/>
+    <w:p/>
     <w:p/>
     <w:p>
       <w:pPr>
@@ -991,7 +1354,6 @@
         </w:numPr>
       </w:pPr>
       <w:r>
-        <w:lastRenderedPageBreak/>
         <w:t>L’User  secoue son téléphone et les icones (incendie, kidnapping, maladie, accident grave) apparaissent sur l’écran. Dès qu’il appuie sur un des boutons, une alerte (incendie ou autres) est envoyée aux PAC ;</w:t>
       </w:r>
     </w:p>
@@ -1077,30 +1439,61 @@
     </w:p>
     <w:p>
       <w:pPr>
-        <w:rPr>
-          <w:b/>
-          <w:bCs/>
-          <w:color w:val="FF0000"/>
-          <w:u w:val="single"/>
-        </w:rPr>
-      </w:pPr>
-      <w:r>
         <w:rPr>
           <w:bCs/>
           <w:color w:val="FF0000"/>
           <w:sz w:val="28"/>
           <w:u w:val="single"/>
         </w:rPr>
-        <w:t xml:space="preserve">UseCase </w:t>
-      </w:r>
-      <w:r>
-        <w:rPr>
-          <w:b/>
+      </w:pPr>
+    </w:p>
+    <w:p>
+      <w:pPr>
+        <w:rPr>
           <w:bCs/>
           <w:color w:val="FF0000"/>
           <w:sz w:val="28"/>
           <w:u w:val="single"/>
         </w:rPr>
+      </w:pPr>
+    </w:p>
+    <w:p>
+      <w:pPr>
+        <w:rPr>
+          <w:bCs/>
+          <w:color w:val="FF0000"/>
+          <w:sz w:val="28"/>
+          <w:u w:val="single"/>
+        </w:rPr>
+      </w:pPr>
+    </w:p>
+    <w:p>
+      <w:pPr>
+        <w:rPr>
+          <w:b/>
+          <w:bCs/>
+          <w:color w:val="FF0000"/>
+          <w:u w:val="single"/>
+        </w:rPr>
+      </w:pPr>
+      <w:r>
+        <w:rPr>
+          <w:bCs/>
+          <w:color w:val="FF0000"/>
+          <w:sz w:val="28"/>
+          <w:u w:val="single"/>
+        </w:rPr>
+        <w:lastRenderedPageBreak/>
+        <w:t xml:space="preserve">UseCase </w:t>
+      </w:r>
+      <w:r>
+        <w:rPr>
+          <w:b/>
+          <w:bCs/>
+          <w:color w:val="FF0000"/>
+          <w:sz w:val="28"/>
+          <w:u w:val="single"/>
+        </w:rPr>
         <w:t>Déclenchement Par Veille Active (User – side)</w:t>
       </w:r>
     </w:p>
@@ -1216,6 +1609,8 @@
         <w:t>L’App envoie une notification (textuelle) aux PAC en leur disant qu’elle a constaté une activité irrégulière sur le téléphone de User. L’App leur demande ensuite de bien vouloir entrer en contact avec User pour effectuer une levée de doute</w:t>
       </w:r>
     </w:p>
+    <w:p/>
+    <w:p/>
     <w:p/>
     <w:p/>
     <w:p>
@@ -3053,6 +3448,7 @@
   <w:style w:type="character" w:default="1" w:styleId="Policepardfaut">
     <w:name w:val="Default Paragraph Font"/>
     <w:uiPriority w:val="1"/>
+    <w:semiHidden/>
     <w:unhideWhenUsed/>
   </w:style>
   <w:style w:type="table" w:default="1" w:styleId="TableauNormal">
@@ -3426,7 +3822,7 @@
 </file>
 
 <file path=customXml/itemProps1.xml><?xml version="1.0" encoding="utf-8"?>
-<ds:datastoreItem xmlns:ds="http://schemas.openxmlformats.org/officeDocument/2006/customXml" ds:itemID="{D4BEE76A-BACB-45A1-8BFF-BA4E8DD572B3}">
+<ds:datastoreItem xmlns:ds="http://schemas.openxmlformats.org/officeDocument/2006/customXml" ds:itemID="{E10F1384-9B5C-416A-9E09-87421356435B}">
   <ds:schemaRefs>
     <ds:schemaRef ds:uri="http://schemas.openxmlformats.org/officeDocument/2006/bibliography"/>
   </ds:schemaRefs>

</xml_diff>